<commit_message>
sprawko nr 3  ze screenami aplikacji
</commit_message>
<xml_diff>
--- a/zad3/spr3.docx
+++ b/zad3/spr3.docx
@@ -2967,6 +2967,141 @@
     </w:p>
     <w:p>
       <w:pPr>
+        <w:ind w:left="360"/>
+        <w:rPr>
+          <w:rFonts w:ascii="Times New Roman" w:hAnsi="Times New Roman" w:cs="Times New Roman"/>
+          <w:b/>
+        </w:rPr>
+      </w:pPr>
+    </w:p>
+    <w:p>
+      <w:pPr>
+        <w:ind w:left="360"/>
+        <w:rPr>
+          <w:rFonts w:ascii="Times New Roman" w:hAnsi="Times New Roman" w:cs="Times New Roman"/>
+          <w:b/>
+        </w:rPr>
+      </w:pPr>
+    </w:p>
+    <w:p>
+      <w:pPr>
+        <w:ind w:left="360"/>
+        <w:rPr>
+          <w:rFonts w:ascii="Times New Roman" w:hAnsi="Times New Roman" w:cs="Times New Roman"/>
+          <w:b/>
+        </w:rPr>
+      </w:pPr>
+    </w:p>
+    <w:p>
+      <w:pPr>
+        <w:ind w:left="360"/>
+        <w:rPr>
+          <w:rFonts w:ascii="Times New Roman" w:hAnsi="Times New Roman" w:cs="Times New Roman"/>
+          <w:b/>
+        </w:rPr>
+      </w:pPr>
+    </w:p>
+    <w:p>
+      <w:pPr>
+        <w:ind w:left="360"/>
+        <w:rPr>
+          <w:rFonts w:ascii="Times New Roman" w:hAnsi="Times New Roman" w:cs="Times New Roman"/>
+          <w:b/>
+        </w:rPr>
+      </w:pPr>
+    </w:p>
+    <w:p>
+      <w:pPr>
+        <w:ind w:left="360"/>
+        <w:rPr>
+          <w:rFonts w:ascii="Times New Roman" w:hAnsi="Times New Roman" w:cs="Times New Roman"/>
+          <w:b/>
+        </w:rPr>
+      </w:pPr>
+    </w:p>
+    <w:p>
+      <w:pPr>
+        <w:ind w:left="360"/>
+        <w:rPr>
+          <w:rFonts w:ascii="Times New Roman" w:hAnsi="Times New Roman" w:cs="Times New Roman"/>
+          <w:b/>
+        </w:rPr>
+      </w:pPr>
+    </w:p>
+    <w:p>
+      <w:pPr>
+        <w:ind w:left="360"/>
+        <w:rPr>
+          <w:rFonts w:ascii="Times New Roman" w:hAnsi="Times New Roman" w:cs="Times New Roman"/>
+          <w:b/>
+        </w:rPr>
+      </w:pPr>
+    </w:p>
+    <w:p>
+      <w:pPr>
+        <w:ind w:left="360"/>
+        <w:rPr>
+          <w:rFonts w:ascii="Times New Roman" w:hAnsi="Times New Roman" w:cs="Times New Roman"/>
+          <w:b/>
+        </w:rPr>
+      </w:pPr>
+    </w:p>
+    <w:p>
+      <w:pPr>
+        <w:ind w:left="360"/>
+        <w:rPr>
+          <w:rFonts w:ascii="Times New Roman" w:hAnsi="Times New Roman" w:cs="Times New Roman"/>
+          <w:b/>
+        </w:rPr>
+      </w:pPr>
+    </w:p>
+    <w:p>
+      <w:pPr>
+        <w:ind w:left="360"/>
+        <w:rPr>
+          <w:rFonts w:ascii="Times New Roman" w:hAnsi="Times New Roman" w:cs="Times New Roman"/>
+          <w:b/>
+        </w:rPr>
+      </w:pPr>
+    </w:p>
+    <w:p>
+      <w:pPr>
+        <w:ind w:left="360"/>
+        <w:rPr>
+          <w:rFonts w:ascii="Times New Roman" w:hAnsi="Times New Roman" w:cs="Times New Roman"/>
+          <w:b/>
+        </w:rPr>
+      </w:pPr>
+    </w:p>
+    <w:p>
+      <w:pPr>
+        <w:ind w:left="360"/>
+        <w:rPr>
+          <w:rFonts w:ascii="Times New Roman" w:hAnsi="Times New Roman" w:cs="Times New Roman"/>
+          <w:b/>
+        </w:rPr>
+      </w:pPr>
+    </w:p>
+    <w:p>
+      <w:pPr>
+        <w:ind w:left="360"/>
+        <w:rPr>
+          <w:rFonts w:ascii="Times New Roman" w:hAnsi="Times New Roman" w:cs="Times New Roman"/>
+          <w:b/>
+        </w:rPr>
+      </w:pPr>
+    </w:p>
+    <w:p>
+      <w:pPr>
+        <w:ind w:left="360"/>
+        <w:rPr>
+          <w:rFonts w:ascii="Times New Roman" w:hAnsi="Times New Roman" w:cs="Times New Roman"/>
+          <w:b/>
+        </w:rPr>
+      </w:pPr>
+    </w:p>
+    <w:p>
+      <w:pPr>
         <w:pStyle w:val="ListParagraph"/>
         <w:numPr>
           <w:ilvl w:val="0"/>
@@ -2982,6 +3117,7 @@
           <w:rFonts w:ascii="Times New Roman" w:hAnsi="Times New Roman" w:cs="Times New Roman"/>
           <w:b/>
         </w:rPr>
+        <w:lastRenderedPageBreak/>
         <w:t>Rozwiązanie</w:t>
       </w:r>
     </w:p>
@@ -4458,7 +4594,6 @@
           <w:noProof/>
           <w:lang w:eastAsia="pl-PL"/>
         </w:rPr>
-        <w:lastRenderedPageBreak/>
         <w:drawing>
           <wp:inline distT="0" distB="0" distL="0" distR="0" wp14:anchorId="443F5EAB" wp14:editId="106A0B21">
             <wp:extent cx="4572000" cy="2743200"/>
@@ -4476,6 +4611,78 @@
     </w:p>
     <w:p>
       <w:pPr>
+        <w:jc w:val="center"/>
+        <w:rPr>
+          <w:rFonts w:ascii="Times New Roman" w:hAnsi="Times New Roman" w:cs="Times New Roman"/>
+        </w:rPr>
+      </w:pPr>
+    </w:p>
+    <w:p>
+      <w:pPr>
+        <w:jc w:val="center"/>
+        <w:rPr>
+          <w:rFonts w:ascii="Times New Roman" w:hAnsi="Times New Roman" w:cs="Times New Roman"/>
+        </w:rPr>
+      </w:pPr>
+    </w:p>
+    <w:p>
+      <w:pPr>
+        <w:jc w:val="center"/>
+        <w:rPr>
+          <w:rFonts w:ascii="Times New Roman" w:hAnsi="Times New Roman" w:cs="Times New Roman"/>
+        </w:rPr>
+      </w:pPr>
+    </w:p>
+    <w:p>
+      <w:pPr>
+        <w:jc w:val="center"/>
+        <w:rPr>
+          <w:rFonts w:ascii="Times New Roman" w:hAnsi="Times New Roman" w:cs="Times New Roman"/>
+        </w:rPr>
+      </w:pPr>
+    </w:p>
+    <w:p>
+      <w:pPr>
+        <w:jc w:val="center"/>
+        <w:rPr>
+          <w:rFonts w:ascii="Times New Roman" w:hAnsi="Times New Roman" w:cs="Times New Roman"/>
+        </w:rPr>
+      </w:pPr>
+    </w:p>
+    <w:p>
+      <w:pPr>
+        <w:jc w:val="center"/>
+        <w:rPr>
+          <w:rFonts w:ascii="Times New Roman" w:hAnsi="Times New Roman" w:cs="Times New Roman"/>
+        </w:rPr>
+      </w:pPr>
+    </w:p>
+    <w:p>
+      <w:pPr>
+        <w:jc w:val="center"/>
+        <w:rPr>
+          <w:rFonts w:ascii="Times New Roman" w:hAnsi="Times New Roman" w:cs="Times New Roman"/>
+        </w:rPr>
+      </w:pPr>
+    </w:p>
+    <w:p>
+      <w:pPr>
+        <w:jc w:val="center"/>
+        <w:rPr>
+          <w:rFonts w:ascii="Times New Roman" w:hAnsi="Times New Roman" w:cs="Times New Roman"/>
+        </w:rPr>
+      </w:pPr>
+    </w:p>
+    <w:p>
+      <w:pPr>
+        <w:jc w:val="center"/>
+        <w:rPr>
+          <w:rFonts w:ascii="Times New Roman" w:hAnsi="Times New Roman" w:cs="Times New Roman"/>
+        </w:rPr>
+      </w:pPr>
+    </w:p>
+    <w:p>
+      <w:pPr>
         <w:pStyle w:val="Standard"/>
         <w:numPr>
           <w:ilvl w:val="0"/>
@@ -4492,6 +4699,7 @@
         <w:rPr>
           <w:rFonts w:cs="Times New Roman"/>
         </w:rPr>
+        <w:lastRenderedPageBreak/>
         <w:t>System M/M/1</w:t>
       </w:r>
     </w:p>
@@ -6725,9 +6933,8 @@
       <w:r>
         <w:rPr>
           <w:noProof/>
-          <w:lang w:eastAsia="pl-PL"/>
-        </w:rPr>
-        <w:lastRenderedPageBreak/>
+          <w:lang w:eastAsia="pl-PL" w:bidi="ar-SA"/>
+        </w:rPr>
         <w:drawing>
           <wp:inline distT="0" distB="0" distL="0" distR="0" wp14:anchorId="6E705C9E" wp14:editId="08D51014">
             <wp:extent cx="4572000" cy="2743200"/>
@@ -6750,6 +6957,54 @@
           <w:rFonts w:ascii="Times New Roman" w:hAnsi="Times New Roman" w:cs="Times New Roman"/>
         </w:rPr>
       </w:pPr>
+    </w:p>
+    <w:p>
+      <w:pPr>
+        <w:jc w:val="center"/>
+        <w:rPr>
+          <w:rFonts w:ascii="Times New Roman" w:hAnsi="Times New Roman" w:cs="Times New Roman"/>
+        </w:rPr>
+      </w:pPr>
+    </w:p>
+    <w:p>
+      <w:pPr>
+        <w:jc w:val="center"/>
+        <w:rPr>
+          <w:rFonts w:ascii="Times New Roman" w:hAnsi="Times New Roman" w:cs="Times New Roman"/>
+        </w:rPr>
+      </w:pPr>
+    </w:p>
+    <w:p>
+      <w:pPr>
+        <w:jc w:val="center"/>
+        <w:rPr>
+          <w:rFonts w:ascii="Times New Roman" w:hAnsi="Times New Roman" w:cs="Times New Roman"/>
+        </w:rPr>
+      </w:pPr>
+    </w:p>
+    <w:p>
+      <w:pPr>
+        <w:jc w:val="center"/>
+        <w:rPr>
+          <w:rFonts w:ascii="Times New Roman" w:hAnsi="Times New Roman" w:cs="Times New Roman"/>
+        </w:rPr>
+      </w:pPr>
+    </w:p>
+    <w:p>
+      <w:pPr>
+        <w:jc w:val="center"/>
+        <w:rPr>
+          <w:rFonts w:ascii="Times New Roman" w:hAnsi="Times New Roman" w:cs="Times New Roman"/>
+        </w:rPr>
+      </w:pPr>
+    </w:p>
+    <w:p>
+      <w:pPr>
+        <w:jc w:val="center"/>
+        <w:rPr>
+          <w:rFonts w:ascii="Times New Roman" w:hAnsi="Times New Roman" w:cs="Times New Roman"/>
+        </w:rPr>
+      </w:pPr>
       <w:bookmarkStart w:id="0" w:name="_GoBack"/>
       <w:bookmarkEnd w:id="0"/>
     </w:p>
@@ -6766,6 +7021,7 @@
           <w:rFonts w:ascii="Times New Roman" w:hAnsi="Times New Roman" w:cs="Times New Roman"/>
           <w:b/>
         </w:rPr>
+        <w:lastRenderedPageBreak/>
         <w:t>Aplikacja</w:t>
       </w:r>
     </w:p>
@@ -6793,6 +7049,124 @@
           <w:rFonts w:ascii="Times New Roman" w:hAnsi="Times New Roman" w:cs="Times New Roman"/>
         </w:rPr>
         <w:t xml:space="preserve">ndation, która </w:t>
+      </w:r>
+      <w:r>
+        <w:rPr>
+          <w:rFonts w:ascii="Times New Roman" w:hAnsi="Times New Roman" w:cs="Times New Roman"/>
+        </w:rPr>
+        <w:t>w dwóch zakładkach przedstawia wykresy i wyniki obliczeń dla poszczególnego modelu.</w:t>
+      </w:r>
+    </w:p>
+    <w:p>
+      <w:pPr>
+        <w:ind w:left="708"/>
+        <w:rPr>
+          <w:rFonts w:ascii="Times New Roman" w:hAnsi="Times New Roman" w:cs="Times New Roman"/>
+        </w:rPr>
+      </w:pPr>
+      <w:r>
+        <w:rPr>
+          <w:rFonts w:ascii="Times New Roman" w:hAnsi="Times New Roman" w:cs="Times New Roman"/>
+          <w:noProof/>
+          <w:lang w:eastAsia="pl-PL"/>
+        </w:rPr>
+        <w:drawing>
+          <wp:inline distT="0" distB="0" distL="0" distR="0" wp14:anchorId="6C18A649" wp14:editId="4ACA3E4E">
+            <wp:extent cx="5267325" cy="2494915"/>
+            <wp:effectExtent l="0" t="0" r="9525" b="635"/>
+            <wp:docPr id="2" name="Picture 2"/>
+            <wp:cNvGraphicFramePr>
+              <a:graphicFrameLocks xmlns:a="http://schemas.openxmlformats.org/drawingml/2006/main" noChangeAspect="1"/>
+            </wp:cNvGraphicFramePr>
+            <a:graphic xmlns:a="http://schemas.openxmlformats.org/drawingml/2006/main">
+              <a:graphicData uri="http://schemas.openxmlformats.org/drawingml/2006/picture">
+                <pic:pic xmlns:pic="http://schemas.openxmlformats.org/drawingml/2006/picture">
+                  <pic:nvPicPr>
+                    <pic:cNvPr id="2" name="mm1.png"/>
+                    <pic:cNvPicPr/>
+                  </pic:nvPicPr>
+                  <pic:blipFill>
+                    <a:blip r:embed="rId9">
+                      <a:extLst>
+                        <a:ext uri="{28A0092B-C50C-407E-A947-70E740481C1C}">
+                          <a14:useLocalDpi xmlns:a14="http://schemas.microsoft.com/office/drawing/2010/main" val="0"/>
+                        </a:ext>
+                      </a:extLst>
+                    </a:blip>
+                    <a:stretch>
+                      <a:fillRect/>
+                    </a:stretch>
+                  </pic:blipFill>
+                  <pic:spPr>
+                    <a:xfrm>
+                      <a:off x="0" y="0"/>
+                      <a:ext cx="5267325" cy="2494915"/>
+                    </a:xfrm>
+                    <a:prstGeom prst="rect">
+                      <a:avLst/>
+                    </a:prstGeom>
+                  </pic:spPr>
+                </pic:pic>
+              </a:graphicData>
+            </a:graphic>
+          </wp:inline>
+        </w:drawing>
+      </w:r>
+    </w:p>
+    <w:p>
+      <w:pPr>
+        <w:ind w:left="708"/>
+        <w:rPr>
+          <w:rFonts w:ascii="Times New Roman" w:hAnsi="Times New Roman" w:cs="Times New Roman"/>
+        </w:rPr>
+      </w:pPr>
+      <w:r>
+        <w:rPr>
+          <w:rFonts w:ascii="Times New Roman" w:hAnsi="Times New Roman" w:cs="Times New Roman"/>
+          <w:noProof/>
+          <w:lang w:eastAsia="pl-PL"/>
+        </w:rPr>
+        <w:drawing>
+          <wp:inline distT="0" distB="0" distL="0" distR="0" wp14:anchorId="48E55343" wp14:editId="4E62BE56">
+            <wp:extent cx="5248275" cy="2578735"/>
+            <wp:effectExtent l="0" t="0" r="9525" b="0"/>
+            <wp:docPr id="4" name="Picture 4"/>
+            <wp:cNvGraphicFramePr>
+              <a:graphicFrameLocks xmlns:a="http://schemas.openxmlformats.org/drawingml/2006/main" noChangeAspect="1"/>
+            </wp:cNvGraphicFramePr>
+            <a:graphic xmlns:a="http://schemas.openxmlformats.org/drawingml/2006/main">
+              <a:graphicData uri="http://schemas.openxmlformats.org/drawingml/2006/picture">
+                <pic:pic xmlns:pic="http://schemas.openxmlformats.org/drawingml/2006/picture">
+                  <pic:nvPicPr>
+                    <pic:cNvPr id="4" name="mmc.png"/>
+                    <pic:cNvPicPr/>
+                  </pic:nvPicPr>
+                  <pic:blipFill>
+                    <a:blip r:embed="rId10">
+                      <a:extLst>
+                        <a:ext uri="{28A0092B-C50C-407E-A947-70E740481C1C}">
+                          <a14:useLocalDpi xmlns:a14="http://schemas.microsoft.com/office/drawing/2010/main" val="0"/>
+                        </a:ext>
+                      </a:extLst>
+                    </a:blip>
+                    <a:stretch>
+                      <a:fillRect/>
+                    </a:stretch>
+                  </pic:blipFill>
+                  <pic:spPr>
+                    <a:xfrm>
+                      <a:off x="0" y="0"/>
+                      <a:ext cx="5248275" cy="2578735"/>
+                    </a:xfrm>
+                    <a:prstGeom prst="rect">
+                      <a:avLst/>
+                    </a:prstGeom>
+                  </pic:spPr>
+                </pic:pic>
+              </a:graphicData>
+            </a:graphic>
+          </wp:inline>
+        </w:drawing>
       </w:r>
       <w:r>
         <w:rPr>
@@ -6852,7 +7226,7 @@
       </w:pPr>
     </w:p>
     <w:sectPr>
-      <w:footerReference w:type="default" r:id="rId9"/>
+      <w:footerReference w:type="default" r:id="rId11"/>
       <w:pgSz w:w="11906" w:h="16838"/>
       <w:pgMar w:top="1417" w:right="1417" w:bottom="1417" w:left="1417" w:header="708" w:footer="708" w:gutter="0"/>
       <w:cols w:space="708"/>
@@ -6921,7 +7295,7 @@
           <w:rPr>
             <w:noProof/>
           </w:rPr>
-          <w:t>3</w:t>
+          <w:t>5</w:t>
         </w:r>
         <w:r>
           <w:rPr>
@@ -8582,11 +8956,11 @@
         </c:dLbls>
         <c:gapWidth val="219"/>
         <c:overlap val="-27"/>
-        <c:axId val="1252088848"/>
-        <c:axId val="1252094288"/>
+        <c:axId val="-517389040"/>
+        <c:axId val="-517388496"/>
       </c:barChart>
       <c:catAx>
-        <c:axId val="1252088848"/>
+        <c:axId val="-517389040"/>
         <c:scaling>
           <c:orientation val="minMax"/>
         </c:scaling>
@@ -8685,7 +9059,7 @@
             <a:endParaRPr lang="pl-PL"/>
           </a:p>
         </c:txPr>
-        <c:crossAx val="1252094288"/>
+        <c:crossAx val="-517388496"/>
         <c:crosses val="autoZero"/>
         <c:auto val="1"/>
         <c:lblAlgn val="ctr"/>
@@ -8693,7 +9067,7 @@
         <c:noMultiLvlLbl val="0"/>
       </c:catAx>
       <c:valAx>
-        <c:axId val="1252094288"/>
+        <c:axId val="-517388496"/>
         <c:scaling>
           <c:orientation val="minMax"/>
         </c:scaling>
@@ -8744,7 +9118,7 @@
             <a:endParaRPr lang="pl-PL"/>
           </a:p>
         </c:txPr>
-        <c:crossAx val="1252088848"/>
+        <c:crossAx val="-517389040"/>
         <c:crosses val="autoZero"/>
         <c:crossBetween val="between"/>
       </c:valAx>
@@ -9271,11 +9645,11 @@
         </c:dLbls>
         <c:gapWidth val="219"/>
         <c:overlap val="-27"/>
-        <c:axId val="1252087216"/>
-        <c:axId val="1252082864"/>
+        <c:axId val="-517382512"/>
+        <c:axId val="-517379248"/>
       </c:barChart>
       <c:catAx>
-        <c:axId val="1252087216"/>
+        <c:axId val="-517382512"/>
         <c:scaling>
           <c:orientation val="minMax"/>
         </c:scaling>
@@ -9374,7 +9748,7 @@
             <a:endParaRPr lang="pl-PL"/>
           </a:p>
         </c:txPr>
-        <c:crossAx val="1252082864"/>
+        <c:crossAx val="-517379248"/>
         <c:crosses val="autoZero"/>
         <c:auto val="1"/>
         <c:lblAlgn val="ctr"/>
@@ -9382,7 +9756,7 @@
         <c:noMultiLvlLbl val="0"/>
       </c:catAx>
       <c:valAx>
-        <c:axId val="1252082864"/>
+        <c:axId val="-517379248"/>
         <c:scaling>
           <c:orientation val="minMax"/>
         </c:scaling>
@@ -9433,7 +9807,7 @@
             <a:endParaRPr lang="pl-PL"/>
           </a:p>
         </c:txPr>
-        <c:crossAx val="1252087216"/>
+        <c:crossAx val="-517382512"/>
         <c:crosses val="autoZero"/>
         <c:crossBetween val="between"/>
       </c:valAx>

</xml_diff>

<commit_message>
wydrukowane sprawko nr 3
</commit_message>
<xml_diff>
--- a/zad3/spr3.docx
+++ b/zad3/spr3.docx
@@ -2581,65 +2581,37 @@
           <m:r>
             <w:rPr>
               <w:rFonts w:ascii="Cambria Math" w:hAnsi="Cambria Math" w:cs="Times New Roman"/>
-              <w:sz w:val="22"/>
+              <w:sz w:val="28"/>
               <w:szCs w:val="22"/>
             </w:rPr>
-            <m:t>T=</m:t>
+            <m:t>l=p</m:t>
           </m:r>
-          <m:nary>
-            <m:naryPr>
-              <m:chr m:val="∑"/>
+          <m:d>
+            <m:dPr>
               <m:ctrlPr>
                 <w:rPr>
                   <w:rFonts w:ascii="Cambria Math" w:hAnsi="Cambria Math" w:cs="Times New Roman"/>
-                  <w:sz w:val="22"/>
+                  <w:i/>
+                  <w:sz w:val="28"/>
                   <w:szCs w:val="22"/>
                 </w:rPr>
               </m:ctrlPr>
-            </m:naryPr>
-            <m:sub>
+            </m:dPr>
+            <m:e>
               <m:r>
-                <m:rPr>
-                  <m:sty m:val="p"/>
-                </m:rPr>
                 <w:rPr>
                   <w:rFonts w:ascii="Cambria Math" w:hAnsi="Cambria Math" w:cs="Times New Roman"/>
-                  <w:sz w:val="22"/>
+                  <w:sz w:val="28"/>
                   <w:szCs w:val="22"/>
                 </w:rPr>
-                <m:t xml:space="preserve"> </m:t>
-              </m:r>
-            </m:sub>
-            <m:sup>
-              <m:r>
-                <m:rPr>
-                  <m:sty m:val="p"/>
-                </m:rPr>
-                <w:rPr>
-                  <w:rFonts w:ascii="Cambria Math" w:hAnsi="Cambria Math" w:cs="Times New Roman"/>
-                  <w:sz w:val="22"/>
-                  <w:szCs w:val="22"/>
-                </w:rPr>
-                <m:t>c</m:t>
-              </m:r>
-            </m:sup>
-            <m:e>
-              <m:r>
-                <m:rPr>
-                  <m:sty m:val="p"/>
-                </m:rPr>
-                <w:rPr>
-                  <w:rFonts w:ascii="Cambria Math" w:hAnsi="Cambria Math" w:cs="Times New Roman"/>
-                  <w:sz w:val="22"/>
-                  <w:szCs w:val="22"/>
-                </w:rPr>
-                <m:t>i*</m:t>
+                <m:t>1-</m:t>
               </m:r>
               <m:sSub>
                 <m:sSubPr>
                   <m:ctrlPr>
                     <w:rPr>
                       <w:rFonts w:ascii="Cambria Math" w:hAnsi="Cambria Math" w:cs="Times New Roman"/>
+                      <w:i/>
                       <w:sz w:val="22"/>
                       <w:szCs w:val="22"/>
                     </w:rPr>
@@ -2647,12 +2619,9 @@
                 </m:sSubPr>
                 <m:e>
                   <m:r>
-                    <m:rPr>
-                      <m:sty m:val="p"/>
-                    </m:rPr>
                     <w:rPr>
                       <w:rFonts w:ascii="Cambria Math" w:hAnsi="Cambria Math" w:cs="Times New Roman"/>
-                      <w:sz w:val="22"/>
+                      <w:sz w:val="28"/>
                       <w:szCs w:val="22"/>
                     </w:rPr>
                     <m:t>p</m:t>
@@ -2660,269 +2629,22 @@
                 </m:e>
                 <m:sub>
                   <m:r>
-                    <m:rPr>
-                      <m:sty m:val="p"/>
-                    </m:rPr>
                     <w:rPr>
                       <w:rFonts w:ascii="Cambria Math" w:hAnsi="Cambria Math" w:cs="Times New Roman"/>
                       <w:sz w:val="22"/>
                       <w:szCs w:val="22"/>
                     </w:rPr>
-                    <m:t>i</m:t>
+                    <m:t>str</m:t>
                   </m:r>
                 </m:sub>
               </m:sSub>
-              <m:r>
-                <m:rPr>
-                  <m:sty m:val="p"/>
-                </m:rPr>
-                <w:rPr>
-                  <w:rFonts w:ascii="Cambria Math" w:hAnsi="Cambria Math" w:cs="Times New Roman"/>
-                  <w:sz w:val="22"/>
-                  <w:szCs w:val="22"/>
-                </w:rPr>
-                <m:t>=</m:t>
-              </m:r>
-              <m:nary>
-                <m:naryPr>
-                  <m:chr m:val="∑"/>
-                  <m:ctrlPr>
-                    <w:rPr>
-                      <w:rFonts w:ascii="Cambria Math" w:hAnsi="Cambria Math" w:cs="Times New Roman"/>
-                      <w:sz w:val="22"/>
-                      <w:szCs w:val="22"/>
-                    </w:rPr>
-                  </m:ctrlPr>
-                </m:naryPr>
-                <m:sub>
-                  <m:r>
-                    <m:rPr>
-                      <m:sty m:val="p"/>
-                    </m:rPr>
-                    <w:rPr>
-                      <w:rFonts w:ascii="Cambria Math" w:hAnsi="Cambria Math" w:cs="Times New Roman"/>
-                      <w:sz w:val="22"/>
-                      <w:szCs w:val="22"/>
-                    </w:rPr>
-                    <m:t xml:space="preserve"> </m:t>
-                  </m:r>
-                </m:sub>
-                <m:sup>
-                  <m:r>
-                    <m:rPr>
-                      <m:sty m:val="p"/>
-                    </m:rPr>
-                    <w:rPr>
-                      <w:rFonts w:ascii="Cambria Math" w:hAnsi="Cambria Math" w:cs="Times New Roman"/>
-                      <w:sz w:val="22"/>
-                      <w:szCs w:val="22"/>
-                    </w:rPr>
-                    <m:t>c</m:t>
-                  </m:r>
-                </m:sup>
-                <m:e>
-                  <m:r>
-                    <m:rPr>
-                      <m:sty m:val="p"/>
-                    </m:rPr>
-                    <w:rPr>
-                      <w:rFonts w:ascii="Cambria Math" w:hAnsi="Cambria Math" w:cs="Times New Roman"/>
-                      <w:sz w:val="22"/>
-                      <w:szCs w:val="22"/>
-                    </w:rPr>
-                    <m:t>i*</m:t>
-                  </m:r>
-                  <m:f>
-                    <m:fPr>
-                      <m:ctrlPr>
-                        <w:rPr>
-                          <w:rFonts w:ascii="Cambria Math" w:hAnsi="Cambria Math" w:cs="Times New Roman"/>
-                          <w:sz w:val="22"/>
-                          <w:szCs w:val="22"/>
-                        </w:rPr>
-                      </m:ctrlPr>
-                    </m:fPr>
-                    <m:num>
-                      <m:f>
-                        <m:fPr>
-                          <m:ctrlPr>
-                            <w:rPr>
-                              <w:rFonts w:ascii="Cambria Math" w:hAnsi="Cambria Math" w:cs="Times New Roman"/>
-                              <w:sz w:val="22"/>
-                              <w:szCs w:val="22"/>
-                            </w:rPr>
-                          </m:ctrlPr>
-                        </m:fPr>
-                        <m:num>
-                          <m:sSup>
-                            <m:sSupPr>
-                              <m:ctrlPr>
-                                <w:rPr>
-                                  <w:rFonts w:ascii="Cambria Math" w:hAnsi="Cambria Math" w:cs="Times New Roman"/>
-                                  <w:sz w:val="22"/>
-                                  <w:szCs w:val="22"/>
-                                </w:rPr>
-                              </m:ctrlPr>
-                            </m:sSupPr>
-                            <m:e>
-                              <m:r>
-                                <m:rPr>
-                                  <m:sty m:val="p"/>
-                                </m:rPr>
-                                <w:rPr>
-                                  <w:rFonts w:ascii="Cambria Math" w:hAnsi="Cambria Math" w:cs="Times New Roman"/>
-                                  <w:sz w:val="22"/>
-                                  <w:szCs w:val="22"/>
-                                </w:rPr>
-                                <m:t>p</m:t>
-                              </m:r>
-                            </m:e>
-                            <m:sup>
-                              <m:r>
-                                <m:rPr>
-                                  <m:sty m:val="p"/>
-                                </m:rPr>
-                                <w:rPr>
-                                  <w:rFonts w:ascii="Cambria Math" w:hAnsi="Cambria Math" w:cs="Times New Roman"/>
-                                  <w:sz w:val="22"/>
-                                  <w:szCs w:val="22"/>
-                                </w:rPr>
-                                <m:t>i</m:t>
-                              </m:r>
-                            </m:sup>
-                          </m:sSup>
-                        </m:num>
-                        <m:den>
-                          <m:r>
-                            <m:rPr>
-                              <m:sty m:val="p"/>
-                            </m:rPr>
-                            <w:rPr>
-                              <w:rFonts w:ascii="Cambria Math" w:hAnsi="Cambria Math" w:cs="Times New Roman"/>
-                              <w:sz w:val="22"/>
-                              <w:szCs w:val="22"/>
-                            </w:rPr>
-                            <m:t>i!</m:t>
-                          </m:r>
-                        </m:den>
-                      </m:f>
-                    </m:num>
-                    <m:den>
-                      <m:nary>
-                        <m:naryPr>
-                          <m:chr m:val="∑"/>
-                          <m:ctrlPr>
-                            <w:rPr>
-                              <w:rFonts w:ascii="Cambria Math" w:hAnsi="Cambria Math" w:cs="Times New Roman"/>
-                              <w:sz w:val="22"/>
-                              <w:szCs w:val="22"/>
-                            </w:rPr>
-                          </m:ctrlPr>
-                        </m:naryPr>
-                        <m:sub>
-                          <m:r>
-                            <m:rPr>
-                              <m:sty m:val="p"/>
-                            </m:rPr>
-                            <w:rPr>
-                              <w:rFonts w:ascii="Cambria Math" w:hAnsi="Cambria Math" w:cs="Times New Roman"/>
-                              <w:sz w:val="22"/>
-                              <w:szCs w:val="22"/>
-                            </w:rPr>
-                            <m:t xml:space="preserve"> </m:t>
-                          </m:r>
-                        </m:sub>
-                        <m:sup>
-                          <m:r>
-                            <m:rPr>
-                              <m:sty m:val="p"/>
-                            </m:rPr>
-                            <w:rPr>
-                              <w:rFonts w:ascii="Cambria Math" w:hAnsi="Cambria Math" w:cs="Times New Roman"/>
-                              <w:sz w:val="22"/>
-                              <w:szCs w:val="22"/>
-                            </w:rPr>
-                            <m:t xml:space="preserve">c </m:t>
-                          </m:r>
-                        </m:sup>
-                        <m:e>
-                          <m:f>
-                            <m:fPr>
-                              <m:ctrlPr>
-                                <w:rPr>
-                                  <w:rFonts w:ascii="Cambria Math" w:hAnsi="Cambria Math" w:cs="Times New Roman"/>
-                                  <w:sz w:val="22"/>
-                                  <w:szCs w:val="22"/>
-                                </w:rPr>
-                              </m:ctrlPr>
-                            </m:fPr>
-                            <m:num>
-                              <m:sSup>
-                                <m:sSupPr>
-                                  <m:ctrlPr>
-                                    <w:rPr>
-                                      <w:rFonts w:ascii="Cambria Math" w:hAnsi="Cambria Math" w:cs="Times New Roman"/>
-                                      <w:sz w:val="22"/>
-                                      <w:szCs w:val="22"/>
-                                    </w:rPr>
-                                  </m:ctrlPr>
-                                </m:sSupPr>
-                                <m:e>
-                                  <m:r>
-                                    <m:rPr>
-                                      <m:sty m:val="p"/>
-                                    </m:rPr>
-                                    <w:rPr>
-                                      <w:rFonts w:ascii="Cambria Math" w:hAnsi="Cambria Math" w:cs="Times New Roman"/>
-                                      <w:sz w:val="22"/>
-                                      <w:szCs w:val="22"/>
-                                    </w:rPr>
-                                    <m:t>p</m:t>
-                                  </m:r>
-                                </m:e>
-                                <m:sup>
-                                  <m:r>
-                                    <m:rPr>
-                                      <m:sty m:val="p"/>
-                                    </m:rPr>
-                                    <w:rPr>
-                                      <w:rFonts w:ascii="Cambria Math" w:hAnsi="Cambria Math" w:cs="Times New Roman"/>
-                                      <w:sz w:val="22"/>
-                                      <w:szCs w:val="22"/>
-                                    </w:rPr>
-                                    <m:t>j</m:t>
-                                  </m:r>
-                                </m:sup>
-                              </m:sSup>
-                            </m:num>
-                            <m:den>
-                              <m:r>
-                                <m:rPr>
-                                  <m:sty m:val="p"/>
-                                </m:rPr>
-                                <w:rPr>
-                                  <w:rFonts w:ascii="Cambria Math" w:hAnsi="Cambria Math" w:cs="Times New Roman"/>
-                                  <w:sz w:val="22"/>
-                                  <w:szCs w:val="22"/>
-                                </w:rPr>
-                                <m:t>j!</m:t>
-                              </m:r>
-                            </m:den>
-                          </m:f>
-                        </m:e>
-                      </m:nary>
-                    </m:den>
-                  </m:f>
-                </m:e>
-              </m:nary>
             </m:e>
-          </m:nary>
+          </m:d>
         </m:oMath>
       </m:oMathPara>
     </w:p>
     <w:p>
       <w:pPr>
-        <w:ind w:left="360"/>
         <w:rPr>
           <w:rFonts w:ascii="Times New Roman" w:hAnsi="Times New Roman" w:cs="Times New Roman"/>
           <w:b/>
@@ -2931,7 +2653,6 @@
     </w:p>
     <w:p>
       <w:pPr>
-        <w:ind w:left="360"/>
         <w:rPr>
           <w:rFonts w:ascii="Times New Roman" w:hAnsi="Times New Roman" w:cs="Times New Roman"/>
           <w:b/>
@@ -2940,160 +2661,6 @@
     </w:p>
     <w:p>
       <w:pPr>
-        <w:ind w:left="360"/>
-        <w:rPr>
-          <w:rFonts w:ascii="Times New Roman" w:hAnsi="Times New Roman" w:cs="Times New Roman"/>
-          <w:b/>
-        </w:rPr>
-      </w:pPr>
-    </w:p>
-    <w:p>
-      <w:pPr>
-        <w:ind w:left="360"/>
-        <w:rPr>
-          <w:rFonts w:ascii="Times New Roman" w:hAnsi="Times New Roman" w:cs="Times New Roman"/>
-          <w:b/>
-        </w:rPr>
-      </w:pPr>
-    </w:p>
-    <w:p>
-      <w:pPr>
-        <w:ind w:left="360"/>
-        <w:rPr>
-          <w:rFonts w:ascii="Times New Roman" w:hAnsi="Times New Roman" w:cs="Times New Roman"/>
-          <w:b/>
-        </w:rPr>
-      </w:pPr>
-    </w:p>
-    <w:p>
-      <w:pPr>
-        <w:ind w:left="360"/>
-        <w:rPr>
-          <w:rFonts w:ascii="Times New Roman" w:hAnsi="Times New Roman" w:cs="Times New Roman"/>
-          <w:b/>
-        </w:rPr>
-      </w:pPr>
-    </w:p>
-    <w:p>
-      <w:pPr>
-        <w:ind w:left="360"/>
-        <w:rPr>
-          <w:rFonts w:ascii="Times New Roman" w:hAnsi="Times New Roman" w:cs="Times New Roman"/>
-          <w:b/>
-        </w:rPr>
-      </w:pPr>
-    </w:p>
-    <w:p>
-      <w:pPr>
-        <w:ind w:left="360"/>
-        <w:rPr>
-          <w:rFonts w:ascii="Times New Roman" w:hAnsi="Times New Roman" w:cs="Times New Roman"/>
-          <w:b/>
-        </w:rPr>
-      </w:pPr>
-    </w:p>
-    <w:p>
-      <w:pPr>
-        <w:ind w:left="360"/>
-        <w:rPr>
-          <w:rFonts w:ascii="Times New Roman" w:hAnsi="Times New Roman" w:cs="Times New Roman"/>
-          <w:b/>
-        </w:rPr>
-      </w:pPr>
-    </w:p>
-    <w:p>
-      <w:pPr>
-        <w:ind w:left="360"/>
-        <w:rPr>
-          <w:rFonts w:ascii="Times New Roman" w:hAnsi="Times New Roman" w:cs="Times New Roman"/>
-          <w:b/>
-        </w:rPr>
-      </w:pPr>
-    </w:p>
-    <w:p>
-      <w:pPr>
-        <w:ind w:left="360"/>
-        <w:rPr>
-          <w:rFonts w:ascii="Times New Roman" w:hAnsi="Times New Roman" w:cs="Times New Roman"/>
-          <w:b/>
-        </w:rPr>
-      </w:pPr>
-    </w:p>
-    <w:p>
-      <w:pPr>
-        <w:ind w:left="360"/>
-        <w:rPr>
-          <w:rFonts w:ascii="Times New Roman" w:hAnsi="Times New Roman" w:cs="Times New Roman"/>
-          <w:b/>
-        </w:rPr>
-      </w:pPr>
-    </w:p>
-    <w:p>
-      <w:pPr>
-        <w:ind w:left="360"/>
-        <w:rPr>
-          <w:rFonts w:ascii="Times New Roman" w:hAnsi="Times New Roman" w:cs="Times New Roman"/>
-          <w:b/>
-        </w:rPr>
-      </w:pPr>
-    </w:p>
-    <w:p>
-      <w:pPr>
-        <w:ind w:left="360"/>
-        <w:rPr>
-          <w:rFonts w:ascii="Times New Roman" w:hAnsi="Times New Roman" w:cs="Times New Roman"/>
-          <w:b/>
-        </w:rPr>
-      </w:pPr>
-    </w:p>
-    <w:p>
-      <w:pPr>
-        <w:ind w:left="360"/>
-        <w:rPr>
-          <w:rFonts w:ascii="Times New Roman" w:hAnsi="Times New Roman" w:cs="Times New Roman"/>
-          <w:b/>
-        </w:rPr>
-      </w:pPr>
-    </w:p>
-    <w:p>
-      <w:pPr>
-        <w:ind w:left="360"/>
-        <w:rPr>
-          <w:rFonts w:ascii="Times New Roman" w:hAnsi="Times New Roman" w:cs="Times New Roman"/>
-          <w:b/>
-        </w:rPr>
-      </w:pPr>
-    </w:p>
-    <w:p>
-      <w:pPr>
-        <w:ind w:left="360"/>
-        <w:rPr>
-          <w:rFonts w:ascii="Times New Roman" w:hAnsi="Times New Roman" w:cs="Times New Roman"/>
-          <w:b/>
-        </w:rPr>
-      </w:pPr>
-    </w:p>
-    <w:p>
-      <w:pPr>
-        <w:ind w:left="360"/>
-        <w:rPr>
-          <w:rFonts w:ascii="Times New Roman" w:hAnsi="Times New Roman" w:cs="Times New Roman"/>
-          <w:b/>
-        </w:rPr>
-      </w:pPr>
-    </w:p>
-    <w:p>
-      <w:pPr>
-        <w:ind w:left="360"/>
-        <w:rPr>
-          <w:rFonts w:ascii="Times New Roman" w:hAnsi="Times New Roman" w:cs="Times New Roman"/>
-          <w:b/>
-        </w:rPr>
-      </w:pPr>
-    </w:p>
-    <w:p>
-      <w:pPr>
-        <w:ind w:left="360"/>
         <w:rPr>
           <w:rFonts w:ascii="Times New Roman" w:hAnsi="Times New Roman" w:cs="Times New Roman"/>
           <w:b/>
@@ -3117,7 +2684,6 @@
           <w:rFonts w:ascii="Times New Roman" w:hAnsi="Times New Roman" w:cs="Times New Roman"/>
           <w:b/>
         </w:rPr>
-        <w:lastRenderedPageBreak/>
         <w:t>Rozwiązanie</w:t>
       </w:r>
     </w:p>
@@ -4594,6 +4160,7 @@
           <w:noProof/>
           <w:lang w:eastAsia="pl-PL"/>
         </w:rPr>
+        <w:lastRenderedPageBreak/>
         <w:drawing>
           <wp:inline distT="0" distB="0" distL="0" distR="0" wp14:anchorId="443F5EAB" wp14:editId="106A0B21">
             <wp:extent cx="4572000" cy="2743200"/>
@@ -4616,46 +4183,8 @@
           <w:rFonts w:ascii="Times New Roman" w:hAnsi="Times New Roman" w:cs="Times New Roman"/>
         </w:rPr>
       </w:pPr>
-    </w:p>
-    <w:p>
-      <w:pPr>
-        <w:jc w:val="center"/>
-        <w:rPr>
-          <w:rFonts w:ascii="Times New Roman" w:hAnsi="Times New Roman" w:cs="Times New Roman"/>
-        </w:rPr>
-      </w:pPr>
-    </w:p>
-    <w:p>
-      <w:pPr>
-        <w:jc w:val="center"/>
-        <w:rPr>
-          <w:rFonts w:ascii="Times New Roman" w:hAnsi="Times New Roman" w:cs="Times New Roman"/>
-        </w:rPr>
-      </w:pPr>
-    </w:p>
-    <w:p>
-      <w:pPr>
-        <w:jc w:val="center"/>
-        <w:rPr>
-          <w:rFonts w:ascii="Times New Roman" w:hAnsi="Times New Roman" w:cs="Times New Roman"/>
-        </w:rPr>
-      </w:pPr>
-    </w:p>
-    <w:p>
-      <w:pPr>
-        <w:jc w:val="center"/>
-        <w:rPr>
-          <w:rFonts w:ascii="Times New Roman" w:hAnsi="Times New Roman" w:cs="Times New Roman"/>
-        </w:rPr>
-      </w:pPr>
-    </w:p>
-    <w:p>
-      <w:pPr>
-        <w:jc w:val="center"/>
-        <w:rPr>
-          <w:rFonts w:ascii="Times New Roman" w:hAnsi="Times New Roman" w:cs="Times New Roman"/>
-        </w:rPr>
-      </w:pPr>
+      <w:bookmarkStart w:id="0" w:name="_GoBack"/>
+      <w:bookmarkEnd w:id="0"/>
     </w:p>
     <w:p>
       <w:pPr>
@@ -4699,7 +4228,6 @@
         <w:rPr>
           <w:rFonts w:cs="Times New Roman"/>
         </w:rPr>
-        <w:lastRenderedPageBreak/>
         <w:t>System M/M/1</w:t>
       </w:r>
     </w:p>
@@ -6935,6 +6463,7 @@
           <w:noProof/>
           <w:lang w:eastAsia="pl-PL" w:bidi="ar-SA"/>
         </w:rPr>
+        <w:lastRenderedPageBreak/>
         <w:drawing>
           <wp:inline distT="0" distB="0" distL="0" distR="0" wp14:anchorId="6E705C9E" wp14:editId="08D51014">
             <wp:extent cx="4572000" cy="2743200"/>
@@ -7005,8 +6534,6 @@
           <w:rFonts w:ascii="Times New Roman" w:hAnsi="Times New Roman" w:cs="Times New Roman"/>
         </w:rPr>
       </w:pPr>
-      <w:bookmarkStart w:id="0" w:name="_GoBack"/>
-      <w:bookmarkEnd w:id="0"/>
     </w:p>
     <w:p>
       <w:pPr>
@@ -7021,7 +6548,6 @@
           <w:rFonts w:ascii="Times New Roman" w:hAnsi="Times New Roman" w:cs="Times New Roman"/>
           <w:b/>
         </w:rPr>
-        <w:lastRenderedPageBreak/>
         <w:t>Aplikacja</w:t>
       </w:r>
     </w:p>
@@ -7126,6 +6652,7 @@
           <w:noProof/>
           <w:lang w:eastAsia="pl-PL"/>
         </w:rPr>
+        <w:lastRenderedPageBreak/>
         <w:drawing>
           <wp:inline distT="0" distB="0" distL="0" distR="0" wp14:anchorId="48E55343" wp14:editId="4E62BE56">
             <wp:extent cx="5248275" cy="2578735"/>
@@ -7295,7 +6822,7 @@
           <w:rPr>
             <w:noProof/>
           </w:rPr>
-          <w:t>5</w:t>
+          <w:t>3</w:t>
         </w:r>
         <w:r>
           <w:rPr>
@@ -8956,11 +8483,11 @@
         </c:dLbls>
         <c:gapWidth val="219"/>
         <c:overlap val="-27"/>
-        <c:axId val="-517389040"/>
-        <c:axId val="-517388496"/>
+        <c:axId val="-948728400"/>
+        <c:axId val="-948734384"/>
       </c:barChart>
       <c:catAx>
-        <c:axId val="-517389040"/>
+        <c:axId val="-948728400"/>
         <c:scaling>
           <c:orientation val="minMax"/>
         </c:scaling>
@@ -9059,7 +8586,7 @@
             <a:endParaRPr lang="pl-PL"/>
           </a:p>
         </c:txPr>
-        <c:crossAx val="-517388496"/>
+        <c:crossAx val="-948734384"/>
         <c:crosses val="autoZero"/>
         <c:auto val="1"/>
         <c:lblAlgn val="ctr"/>
@@ -9067,7 +8594,7 @@
         <c:noMultiLvlLbl val="0"/>
       </c:catAx>
       <c:valAx>
-        <c:axId val="-517388496"/>
+        <c:axId val="-948734384"/>
         <c:scaling>
           <c:orientation val="minMax"/>
         </c:scaling>
@@ -9118,7 +8645,7 @@
             <a:endParaRPr lang="pl-PL"/>
           </a:p>
         </c:txPr>
-        <c:crossAx val="-517389040"/>
+        <c:crossAx val="-948728400"/>
         <c:crosses val="autoZero"/>
         <c:crossBetween val="between"/>
       </c:valAx>
@@ -9645,11 +9172,11 @@
         </c:dLbls>
         <c:gapWidth val="219"/>
         <c:overlap val="-27"/>
-        <c:axId val="-517382512"/>
-        <c:axId val="-517379248"/>
+        <c:axId val="-948732752"/>
+        <c:axId val="-1006817840"/>
       </c:barChart>
       <c:catAx>
-        <c:axId val="-517382512"/>
+        <c:axId val="-948732752"/>
         <c:scaling>
           <c:orientation val="minMax"/>
         </c:scaling>
@@ -9748,7 +9275,7 @@
             <a:endParaRPr lang="pl-PL"/>
           </a:p>
         </c:txPr>
-        <c:crossAx val="-517379248"/>
+        <c:crossAx val="-1006817840"/>
         <c:crosses val="autoZero"/>
         <c:auto val="1"/>
         <c:lblAlgn val="ctr"/>
@@ -9756,7 +9283,7 @@
         <c:noMultiLvlLbl val="0"/>
       </c:catAx>
       <c:valAx>
-        <c:axId val="-517379248"/>
+        <c:axId val="-1006817840"/>
         <c:scaling>
           <c:orientation val="minMax"/>
         </c:scaling>
@@ -9807,7 +9334,7 @@
             <a:endParaRPr lang="pl-PL"/>
           </a:p>
         </c:txPr>
-        <c:crossAx val="-517382512"/>
+        <c:crossAx val="-948732752"/>
         <c:crosses val="autoZero"/>
         <c:crossBetween val="between"/>
       </c:valAx>

</xml_diff>